<commit_message>
Update documentation and clean up examples: Add temporary file patterns to .gitignore, correct spelling of "optimisation" in the Nairobi document, and remove outdated Jupyter notebooks for AC-DC optimization, battery electric vehicle charging, flow plotting, and minimal power flow examples.
</commit_message>
<xml_diff>
--- a/docs/ESM_Python-Nairobi.docx
+++ b/docs/ESM_Python-Nairobi.docx
@@ -62,7 +62,530 @@
         <w:rPr>
           <w:lang w:eastAsia="en-GB"/>
         </w:rPr>
-        <w:t>Why Ener</w:t>
+        <w:t>Why Energy Matters (8 minutes):</w:t>
+      </w:r>
+    </w:p>
+    <w:p>
+      <w:pPr>
+        <w:spacing w:line="240" w:lineRule="auto"/>
+        <w:rPr>
+          <w:lang w:eastAsia="en-GB"/>
+        </w:rPr>
+      </w:pPr>
+      <w:r>
+        <w:rPr>
+          <w:lang w:eastAsia="en-GB"/>
+        </w:rPr>
+        <w:t>Discuss the enormous global investments and real-world impact of energy systems.</w:t>
+      </w:r>
+    </w:p>
+    <w:p>
+      <w:pPr>
+        <w:spacing w:line="240" w:lineRule="auto"/>
+        <w:rPr>
+          <w:lang w:eastAsia="en-GB"/>
+        </w:rPr>
+      </w:pPr>
+      <w:r>
+        <w:rPr>
+          <w:lang w:eastAsia="en-GB"/>
+        </w:rPr>
+        <w:t>Introduce the Energy Trilemma (sustainability, reliability, affordability) using everyday analogies (e.g., comparing energy grids to road networks).</w:t>
+      </w:r>
+    </w:p>
+    <w:p>
+      <w:pPr>
+        <w:spacing w:line="240" w:lineRule="auto"/>
+        <w:rPr>
+          <w:lang w:eastAsia="en-GB"/>
+        </w:rPr>
+      </w:pPr>
+      <w:r>
+        <w:rPr>
+          <w:lang w:eastAsia="en-GB"/>
+        </w:rPr>
+        <w:t>2. Foundations of Energy Systems (25 minutes)</w:t>
+      </w:r>
+    </w:p>
+    <w:p>
+      <w:pPr>
+        <w:spacing w:line="240" w:lineRule="auto"/>
+        <w:rPr>
+          <w:lang w:eastAsia="en-GB"/>
+        </w:rPr>
+      </w:pPr>
+      <w:r>
+        <w:rPr>
+          <w:lang w:eastAsia="en-GB"/>
+        </w:rPr>
+        <w:t>What Are Energy Systems? (10 minutes):</w:t>
+      </w:r>
+    </w:p>
+    <w:p>
+      <w:pPr>
+        <w:spacing w:line="240" w:lineRule="auto"/>
+        <w:rPr>
+          <w:lang w:eastAsia="en-GB"/>
+        </w:rPr>
+      </w:pPr>
+      <w:r>
+        <w:rPr>
+          <w:lang w:eastAsia="en-GB"/>
+        </w:rPr>
+        <w:t>Define energy systems in layman’s terms.</w:t>
+      </w:r>
+    </w:p>
+    <w:p>
+      <w:pPr>
+        <w:spacing w:line="240" w:lineRule="auto"/>
+        <w:rPr>
+          <w:lang w:eastAsia="en-GB"/>
+        </w:rPr>
+      </w:pPr>
+      <w:r>
+        <w:rPr>
+          <w:lang w:eastAsia="en-GB"/>
+        </w:rPr>
+        <w:t>Explain the flow of energy—from generation to consumption—using simple diagrams.</w:t>
+      </w:r>
+    </w:p>
+    <w:p>
+      <w:pPr>
+        <w:spacing w:line="240" w:lineRule="auto"/>
+        <w:rPr>
+          <w:lang w:eastAsia="en-GB"/>
+        </w:rPr>
+      </w:pPr>
+      <w:r>
+        <w:rPr>
+          <w:lang w:eastAsia="en-GB"/>
+        </w:rPr>
+        <w:t>Variable Renewable Energy &amp; Associated Challenges (5 minutes):</w:t>
+      </w:r>
+    </w:p>
+    <w:p>
+      <w:pPr>
+        <w:spacing w:line="240" w:lineRule="auto"/>
+        <w:rPr>
+          <w:lang w:eastAsia="en-GB"/>
+        </w:rPr>
+      </w:pPr>
+      <w:r>
+        <w:rPr>
+          <w:lang w:eastAsia="en-GB"/>
+        </w:rPr>
+        <w:t>Discuss the intermittency of renewables and the impact on grid reliability.</w:t>
+      </w:r>
+    </w:p>
+    <w:p>
+      <w:pPr>
+        <w:spacing w:line="240" w:lineRule="auto"/>
+        <w:rPr>
+          <w:lang w:eastAsia="en-GB"/>
+        </w:rPr>
+      </w:pPr>
+      <w:r>
+        <w:rPr>
+          <w:lang w:eastAsia="en-GB"/>
+        </w:rPr>
+        <w:t>Use visuals to illustrate how variability can create challenges.</w:t>
+      </w:r>
+    </w:p>
+    <w:p>
+      <w:pPr>
+        <w:spacing w:line="240" w:lineRule="auto"/>
+        <w:rPr>
+          <w:lang w:eastAsia="en-GB"/>
+        </w:rPr>
+      </w:pPr>
+      <w:r>
+        <w:rPr>
+          <w:lang w:eastAsia="en-GB"/>
+        </w:rPr>
+        <w:t>Demand-Side Management (5 minutes):</w:t>
+      </w:r>
+    </w:p>
+    <w:p>
+      <w:pPr>
+        <w:spacing w:line="240" w:lineRule="auto"/>
+        <w:rPr>
+          <w:lang w:eastAsia="en-GB"/>
+        </w:rPr>
+      </w:pPr>
+      <w:r>
+        <w:rPr>
+          <w:lang w:eastAsia="en-GB"/>
+        </w:rPr>
+        <w:t>Explain the concept and its importance in balancing supply and demand.</w:t>
+      </w:r>
+    </w:p>
+    <w:p>
+      <w:pPr>
+        <w:spacing w:line="240" w:lineRule="auto"/>
+        <w:rPr>
+          <w:lang w:eastAsia="en-GB"/>
+        </w:rPr>
+      </w:pPr>
+      <w:r>
+        <w:rPr>
+          <w:lang w:eastAsia="en-GB"/>
+        </w:rPr>
+        <w:t>Understanding Power Flow (5 minutes):</w:t>
+      </w:r>
+    </w:p>
+    <w:p>
+      <w:pPr>
+        <w:spacing w:line="240" w:lineRule="auto"/>
+        <w:rPr>
+          <w:lang w:eastAsia="en-GB"/>
+        </w:rPr>
+      </w:pPr>
+      <w:r>
+        <w:rPr>
+          <w:lang w:eastAsia="en-GB"/>
+        </w:rPr>
+        <w:t>Introduce basic power flow concepts using clear analogies (like water flowing through pipes).</w:t>
+      </w:r>
+    </w:p>
+    <w:p>
+      <w:pPr>
+        <w:spacing w:line="240" w:lineRule="auto"/>
+        <w:rPr>
+          <w:lang w:eastAsia="en-GB"/>
+        </w:rPr>
+      </w:pPr>
+      <w:r>
+        <w:rPr>
+          <w:lang w:eastAsia="en-GB"/>
+        </w:rPr>
+        <w:t>3. Fundamentals of Energy System Modelling (25 minutes)</w:t>
+      </w:r>
+    </w:p>
+    <w:p>
+      <w:pPr>
+        <w:spacing w:line="240" w:lineRule="auto"/>
+        <w:rPr>
+          <w:lang w:eastAsia="en-GB"/>
+        </w:rPr>
+      </w:pPr>
+      <w:r>
+        <w:rPr>
+          <w:lang w:eastAsia="en-GB"/>
+        </w:rPr>
+        <w:t>Why Model Energy Systems? (5 minutes):</w:t>
+      </w:r>
+    </w:p>
+    <w:p>
+      <w:pPr>
+        <w:spacing w:line="240" w:lineRule="auto"/>
+        <w:rPr>
+          <w:lang w:eastAsia="en-GB"/>
+        </w:rPr>
+      </w:pPr>
+      <w:r>
+        <w:rPr>
+          <w:lang w:eastAsia="en-GB"/>
+        </w:rPr>
+        <w:t>Explain the need for simulation and optimi</w:t>
+      </w:r>
+      <w:r>
+        <w:rPr>
+          <w:lang w:eastAsia="en-GB"/>
+        </w:rPr>
+        <w:t>s</w:t>
+      </w:r>
+      <w:r>
+        <w:rPr>
+          <w:lang w:eastAsia="en-GB"/>
+        </w:rPr>
+        <w:t>ation in planning energy networks.</w:t>
+      </w:r>
+    </w:p>
+    <w:p>
+      <w:pPr>
+        <w:spacing w:line="240" w:lineRule="auto"/>
+        <w:rPr>
+          <w:lang w:eastAsia="en-GB"/>
+        </w:rPr>
+      </w:pPr>
+      <w:r>
+        <w:rPr>
+          <w:lang w:eastAsia="en-GB"/>
+        </w:rPr>
+        <w:t>Networks &amp; Graph Theory (10 minutes):</w:t>
+      </w:r>
+    </w:p>
+    <w:p>
+      <w:pPr>
+        <w:spacing w:line="240" w:lineRule="auto"/>
+        <w:rPr>
+          <w:lang w:eastAsia="en-GB"/>
+        </w:rPr>
+      </w:pPr>
+      <w:r>
+        <w:rPr>
+          <w:lang w:eastAsia="en-GB"/>
+        </w:rPr>
+        <w:t xml:space="preserve">Introduce key concepts of network </w:t>
+      </w:r>
+      <w:r>
+        <w:rPr>
+          <w:lang w:eastAsia="en-GB"/>
+        </w:rPr>
+        <w:t>modelling</w:t>
+      </w:r>
+      <w:r>
+        <w:rPr>
+          <w:lang w:eastAsia="en-GB"/>
+        </w:rPr>
+        <w:t>.</w:t>
+      </w:r>
+    </w:p>
+    <w:p>
+      <w:pPr>
+        <w:spacing w:line="240" w:lineRule="auto"/>
+        <w:rPr>
+          <w:lang w:eastAsia="en-GB"/>
+        </w:rPr>
+      </w:pPr>
+      <w:r>
+        <w:rPr>
+          <w:lang w:eastAsia="en-GB"/>
+        </w:rPr>
+        <w:t>Use simple network diagrams to illustrate nodes and connections.</w:t>
+      </w:r>
+    </w:p>
+    <w:p>
+      <w:pPr>
+        <w:spacing w:line="240" w:lineRule="auto"/>
+        <w:rPr>
+          <w:lang w:eastAsia="en-GB"/>
+        </w:rPr>
+      </w:pPr>
+      <w:r>
+        <w:rPr>
+          <w:lang w:eastAsia="en-GB"/>
+        </w:rPr>
+        <w:t>Optimi</w:t>
+      </w:r>
+      <w:r>
+        <w:rPr>
+          <w:lang w:eastAsia="en-GB"/>
+        </w:rPr>
+        <w:t>s</w:t>
+      </w:r>
+      <w:r>
+        <w:rPr>
+          <w:lang w:eastAsia="en-GB"/>
+        </w:rPr>
+        <w:t>ation Fundamentals (10 minutes):</w:t>
+      </w:r>
+    </w:p>
+    <w:p>
+      <w:pPr>
+        <w:spacing w:line="240" w:lineRule="auto"/>
+        <w:rPr>
+          <w:lang w:eastAsia="en-GB"/>
+        </w:rPr>
+      </w:pPr>
+      <w:r>
+        <w:rPr>
+          <w:lang w:eastAsia="en-GB"/>
+        </w:rPr>
+        <w:t>Cover the basics of optimi</w:t>
+      </w:r>
+      <w:r>
+        <w:rPr>
+          <w:lang w:eastAsia="en-GB"/>
+        </w:rPr>
+        <w:t>s</w:t>
+      </w:r>
+      <w:r>
+        <w:rPr>
+          <w:lang w:eastAsia="en-GB"/>
+        </w:rPr>
+        <w:t>ation theory with real-world examples (e.g., planning an efficient road trip).</w:t>
+      </w:r>
+    </w:p>
+    <w:p>
+      <w:pPr>
+        <w:spacing w:line="240" w:lineRule="auto"/>
+        <w:rPr>
+          <w:lang w:eastAsia="en-GB"/>
+        </w:rPr>
+      </w:pPr>
+      <w:r>
+        <w:rPr>
+          <w:lang w:eastAsia="en-GB"/>
+        </w:rPr>
+        <w:t xml:space="preserve">Relate these concepts to how energy models </w:t>
+      </w:r>
+      <w:r>
+        <w:rPr>
+          <w:lang w:eastAsia="en-GB"/>
+        </w:rPr>
+        <w:t>optimise</w:t>
+      </w:r>
+      <w:r>
+        <w:rPr>
+          <w:lang w:eastAsia="en-GB"/>
+        </w:rPr>
+        <w:t xml:space="preserve"> grid performance.</w:t>
+      </w:r>
+    </w:p>
+    <w:p>
+      <w:pPr>
+        <w:spacing w:line="240" w:lineRule="auto"/>
+        <w:rPr>
+          <w:lang w:eastAsia="en-GB"/>
+        </w:rPr>
+      </w:pPr>
+      <w:r>
+        <w:rPr>
+          <w:lang w:eastAsia="en-GB"/>
+        </w:rPr>
+        <w:t>4. Introduction to PyPSA (20 minutes)</w:t>
+      </w:r>
+    </w:p>
+    <w:p>
+      <w:pPr>
+        <w:spacing w:line="240" w:lineRule="auto"/>
+        <w:rPr>
+          <w:lang w:eastAsia="en-GB"/>
+        </w:rPr>
+      </w:pPr>
+      <w:r>
+        <w:rPr>
+          <w:lang w:eastAsia="en-GB"/>
+        </w:rPr>
+        <w:t>Overview of PyPSA (5 minutes):</w:t>
+      </w:r>
+    </w:p>
+    <w:p>
+      <w:pPr>
+        <w:spacing w:line="240" w:lineRule="auto"/>
+        <w:rPr>
+          <w:lang w:eastAsia="en-GB"/>
+        </w:rPr>
+      </w:pPr>
+      <w:r>
+        <w:rPr>
+          <w:lang w:eastAsia="en-GB"/>
+        </w:rPr>
+        <w:t>Explain what PyPSA is and its role in energy system modelling.</w:t>
+      </w:r>
+    </w:p>
+    <w:p>
+      <w:pPr>
+        <w:spacing w:line="240" w:lineRule="auto"/>
+        <w:rPr>
+          <w:lang w:eastAsia="en-GB"/>
+        </w:rPr>
+      </w:pPr>
+      <w:r>
+        <w:rPr>
+          <w:lang w:eastAsia="en-GB"/>
+        </w:rPr>
+        <w:t>Deep Dive into Components (10 minutes):</w:t>
+      </w:r>
+    </w:p>
+    <w:p>
+      <w:pPr>
+        <w:spacing w:line="240" w:lineRule="auto"/>
+        <w:rPr>
+          <w:lang w:eastAsia="en-GB"/>
+        </w:rPr>
+      </w:pPr>
+      <w:r>
+        <w:rPr>
+          <w:lang w:eastAsia="en-GB"/>
+        </w:rPr>
+        <w:t>Break down PyPSA’s key components (e.g., network creation, simulation, and optimization modules).</w:t>
+      </w:r>
+    </w:p>
+    <w:p>
+      <w:pPr>
+        <w:spacing w:line="240" w:lineRule="auto"/>
+        <w:rPr>
+          <w:lang w:eastAsia="en-GB"/>
+        </w:rPr>
+      </w:pPr>
+      <w:r>
+        <w:rPr>
+          <w:lang w:eastAsia="en-GB"/>
+        </w:rPr>
+        <w:lastRenderedPageBreak/>
+        <w:t>Use visual aids to illustrate how these components work together.</w:t>
+      </w:r>
+    </w:p>
+    <w:p>
+      <w:pPr>
+        <w:spacing w:line="240" w:lineRule="auto"/>
+        <w:rPr>
+          <w:lang w:eastAsia="en-GB"/>
+        </w:rPr>
+      </w:pPr>
+      <w:r>
+        <w:rPr>
+          <w:lang w:eastAsia="en-GB"/>
+        </w:rPr>
+        <w:t>Contextualizing PyPSA in Real-World Problems (5 minutes):</w:t>
+      </w:r>
+    </w:p>
+    <w:p>
+      <w:pPr>
+        <w:spacing w:line="240" w:lineRule="auto"/>
+        <w:rPr>
+          <w:lang w:eastAsia="en-GB"/>
+        </w:rPr>
+      </w:pPr>
+      <w:r>
+        <w:rPr>
+          <w:lang w:eastAsia="en-GB"/>
+        </w:rPr>
+        <w:t>Link back to earlier sections by showing how PyPSA addresses challenges in renewable integration, grid stability, and demand-side management.</w:t>
+      </w:r>
+    </w:p>
+    <w:p>
+      <w:pPr>
+        <w:spacing w:line="240" w:lineRule="auto"/>
+        <w:rPr>
+          <w:lang w:eastAsia="en-GB"/>
+        </w:rPr>
+      </w:pPr>
+      <w:r>
+        <w:rPr>
+          <w:lang w:eastAsia="en-GB"/>
+        </w:rPr>
+        <w:t>5. Live Demonstration (30 minutes)</w:t>
+      </w:r>
+    </w:p>
+    <w:p>
+      <w:pPr>
+        <w:spacing w:line="240" w:lineRule="auto"/>
+        <w:rPr>
+          <w:lang w:eastAsia="en-GB"/>
+        </w:rPr>
+      </w:pPr>
+      <w:r>
+        <w:rPr>
+          <w:lang w:eastAsia="en-GB"/>
+        </w:rPr>
+        <w:t>Demo Setup Overview (5 minutes):</w:t>
+      </w:r>
+    </w:p>
+    <w:p>
+      <w:pPr>
+        <w:spacing w:line="240" w:lineRule="auto"/>
+        <w:rPr>
+          <w:lang w:eastAsia="en-GB"/>
+        </w:rPr>
+      </w:pPr>
+      <w:r>
+        <w:rPr>
+          <w:lang w:eastAsia="en-GB"/>
+        </w:rPr>
+        <w:t>Introduce the demo environment (Jupyter</w:t>
       </w:r>
       <w:bookmarkStart w:id="0" w:name="_GoBack"/>
       <w:bookmarkEnd w:id="0"/>
@@ -70,511 +593,6 @@
         <w:rPr>
           <w:lang w:eastAsia="en-GB"/>
         </w:rPr>
-        <w:t>gy Matters (8 minutes):</w:t>
-      </w:r>
-    </w:p>
-    <w:p>
-      <w:pPr>
-        <w:spacing w:line="240" w:lineRule="auto"/>
-        <w:rPr>
-          <w:lang w:eastAsia="en-GB"/>
-        </w:rPr>
-      </w:pPr>
-      <w:r>
-        <w:rPr>
-          <w:lang w:eastAsia="en-GB"/>
-        </w:rPr>
-        <w:t>Discuss the enormous global investments and real-world impact of energy systems.</w:t>
-      </w:r>
-    </w:p>
-    <w:p>
-      <w:pPr>
-        <w:spacing w:line="240" w:lineRule="auto"/>
-        <w:rPr>
-          <w:lang w:eastAsia="en-GB"/>
-        </w:rPr>
-      </w:pPr>
-      <w:r>
-        <w:rPr>
-          <w:lang w:eastAsia="en-GB"/>
-        </w:rPr>
-        <w:t>Introduce the Energy Trilemma (sustainability, reliability, affordability) using everyday analogies (e.g., comparing energy grids to road networks).</w:t>
-      </w:r>
-    </w:p>
-    <w:p>
-      <w:pPr>
-        <w:spacing w:line="240" w:lineRule="auto"/>
-        <w:rPr>
-          <w:lang w:eastAsia="en-GB"/>
-        </w:rPr>
-      </w:pPr>
-      <w:r>
-        <w:rPr>
-          <w:lang w:eastAsia="en-GB"/>
-        </w:rPr>
-        <w:t>2. Foundations of Energy Systems (25 minutes)</w:t>
-      </w:r>
-    </w:p>
-    <w:p>
-      <w:pPr>
-        <w:spacing w:line="240" w:lineRule="auto"/>
-        <w:rPr>
-          <w:lang w:eastAsia="en-GB"/>
-        </w:rPr>
-      </w:pPr>
-      <w:r>
-        <w:rPr>
-          <w:lang w:eastAsia="en-GB"/>
-        </w:rPr>
-        <w:t>What Are Energy Systems? (10 minutes):</w:t>
-      </w:r>
-    </w:p>
-    <w:p>
-      <w:pPr>
-        <w:spacing w:line="240" w:lineRule="auto"/>
-        <w:rPr>
-          <w:lang w:eastAsia="en-GB"/>
-        </w:rPr>
-      </w:pPr>
-      <w:r>
-        <w:rPr>
-          <w:lang w:eastAsia="en-GB"/>
-        </w:rPr>
-        <w:t>Define energy systems in layman’s terms.</w:t>
-      </w:r>
-    </w:p>
-    <w:p>
-      <w:pPr>
-        <w:spacing w:line="240" w:lineRule="auto"/>
-        <w:rPr>
-          <w:lang w:eastAsia="en-GB"/>
-        </w:rPr>
-      </w:pPr>
-      <w:r>
-        <w:rPr>
-          <w:lang w:eastAsia="en-GB"/>
-        </w:rPr>
-        <w:t>Explain the flow of energy—from generation to consumption—using simple diagrams.</w:t>
-      </w:r>
-    </w:p>
-    <w:p>
-      <w:pPr>
-        <w:spacing w:line="240" w:lineRule="auto"/>
-        <w:rPr>
-          <w:lang w:eastAsia="en-GB"/>
-        </w:rPr>
-      </w:pPr>
-      <w:r>
-        <w:rPr>
-          <w:lang w:eastAsia="en-GB"/>
-        </w:rPr>
-        <w:t>Variable Renewable Energy &amp; Associated Challenges (5 minutes):</w:t>
-      </w:r>
-    </w:p>
-    <w:p>
-      <w:pPr>
-        <w:spacing w:line="240" w:lineRule="auto"/>
-        <w:rPr>
-          <w:lang w:eastAsia="en-GB"/>
-        </w:rPr>
-      </w:pPr>
-      <w:r>
-        <w:rPr>
-          <w:lang w:eastAsia="en-GB"/>
-        </w:rPr>
-        <w:t>Discuss the intermittency of renewables and the impact on grid reliability.</w:t>
-      </w:r>
-    </w:p>
-    <w:p>
-      <w:pPr>
-        <w:spacing w:line="240" w:lineRule="auto"/>
-        <w:rPr>
-          <w:lang w:eastAsia="en-GB"/>
-        </w:rPr>
-      </w:pPr>
-      <w:r>
-        <w:rPr>
-          <w:lang w:eastAsia="en-GB"/>
-        </w:rPr>
-        <w:t>Use visuals to illustrate how variability can create challenges.</w:t>
-      </w:r>
-    </w:p>
-    <w:p>
-      <w:pPr>
-        <w:spacing w:line="240" w:lineRule="auto"/>
-        <w:rPr>
-          <w:lang w:eastAsia="en-GB"/>
-        </w:rPr>
-      </w:pPr>
-      <w:r>
-        <w:rPr>
-          <w:lang w:eastAsia="en-GB"/>
-        </w:rPr>
-        <w:t>Demand-Side Management (5 minutes):</w:t>
-      </w:r>
-    </w:p>
-    <w:p>
-      <w:pPr>
-        <w:spacing w:line="240" w:lineRule="auto"/>
-        <w:rPr>
-          <w:lang w:eastAsia="en-GB"/>
-        </w:rPr>
-      </w:pPr>
-      <w:r>
-        <w:rPr>
-          <w:lang w:eastAsia="en-GB"/>
-        </w:rPr>
-        <w:t>Explain the concept and its importance in balancing supply and demand.</w:t>
-      </w:r>
-    </w:p>
-    <w:p>
-      <w:pPr>
-        <w:spacing w:line="240" w:lineRule="auto"/>
-        <w:rPr>
-          <w:lang w:eastAsia="en-GB"/>
-        </w:rPr>
-      </w:pPr>
-      <w:r>
-        <w:rPr>
-          <w:lang w:eastAsia="en-GB"/>
-        </w:rPr>
-        <w:t>Understanding Power Flow (5 minutes):</w:t>
-      </w:r>
-    </w:p>
-    <w:p>
-      <w:pPr>
-        <w:spacing w:line="240" w:lineRule="auto"/>
-        <w:rPr>
-          <w:lang w:eastAsia="en-GB"/>
-        </w:rPr>
-      </w:pPr>
-      <w:r>
-        <w:rPr>
-          <w:lang w:eastAsia="en-GB"/>
-        </w:rPr>
-        <w:t>Introduce basic power flow concepts using clear analogies (like water flowing through pipes).</w:t>
-      </w:r>
-    </w:p>
-    <w:p>
-      <w:pPr>
-        <w:spacing w:line="240" w:lineRule="auto"/>
-        <w:rPr>
-          <w:lang w:eastAsia="en-GB"/>
-        </w:rPr>
-      </w:pPr>
-      <w:r>
-        <w:rPr>
-          <w:lang w:eastAsia="en-GB"/>
-        </w:rPr>
-        <w:t>3. Fundamentals of Energy System Modelling (25 minutes)</w:t>
-      </w:r>
-    </w:p>
-    <w:p>
-      <w:pPr>
-        <w:spacing w:line="240" w:lineRule="auto"/>
-        <w:rPr>
-          <w:lang w:eastAsia="en-GB"/>
-        </w:rPr>
-      </w:pPr>
-      <w:r>
-        <w:rPr>
-          <w:lang w:eastAsia="en-GB"/>
-        </w:rPr>
-        <w:t>Why Model Energy Systems? (5 minutes):</w:t>
-      </w:r>
-    </w:p>
-    <w:p>
-      <w:pPr>
-        <w:spacing w:line="240" w:lineRule="auto"/>
-        <w:rPr>
-          <w:lang w:eastAsia="en-GB"/>
-        </w:rPr>
-      </w:pPr>
-      <w:r>
-        <w:rPr>
-          <w:lang w:eastAsia="en-GB"/>
-        </w:rPr>
-        <w:t>Explain the need for simulation and optimization in planning energy networks.</w:t>
-      </w:r>
-    </w:p>
-    <w:p>
-      <w:pPr>
-        <w:spacing w:line="240" w:lineRule="auto"/>
-        <w:rPr>
-          <w:lang w:eastAsia="en-GB"/>
-        </w:rPr>
-      </w:pPr>
-      <w:r>
-        <w:rPr>
-          <w:lang w:eastAsia="en-GB"/>
-        </w:rPr>
-        <w:t>Networks &amp; Graph Theory (10 minutes):</w:t>
-      </w:r>
-    </w:p>
-    <w:p>
-      <w:pPr>
-        <w:spacing w:line="240" w:lineRule="auto"/>
-        <w:rPr>
-          <w:lang w:eastAsia="en-GB"/>
-        </w:rPr>
-      </w:pPr>
-      <w:r>
-        <w:rPr>
-          <w:lang w:eastAsia="en-GB"/>
-        </w:rPr>
-        <w:t xml:space="preserve">Introduce key concepts of network </w:t>
-      </w:r>
-      <w:proofErr w:type="spellStart"/>
-      <w:r>
-        <w:rPr>
-          <w:lang w:eastAsia="en-GB"/>
-        </w:rPr>
-        <w:t>modeling</w:t>
-      </w:r>
-      <w:proofErr w:type="spellEnd"/>
-      <w:r>
-        <w:rPr>
-          <w:lang w:eastAsia="en-GB"/>
-        </w:rPr>
-        <w:t>.</w:t>
-      </w:r>
-    </w:p>
-    <w:p>
-      <w:pPr>
-        <w:spacing w:line="240" w:lineRule="auto"/>
-        <w:rPr>
-          <w:lang w:eastAsia="en-GB"/>
-        </w:rPr>
-      </w:pPr>
-      <w:r>
-        <w:rPr>
-          <w:lang w:eastAsia="en-GB"/>
-        </w:rPr>
-        <w:t>Use simple network diagrams to illustrate nodes and connections.</w:t>
-      </w:r>
-    </w:p>
-    <w:p>
-      <w:pPr>
-        <w:spacing w:line="240" w:lineRule="auto"/>
-        <w:rPr>
-          <w:lang w:eastAsia="en-GB"/>
-        </w:rPr>
-      </w:pPr>
-      <w:r>
-        <w:rPr>
-          <w:lang w:eastAsia="en-GB"/>
-        </w:rPr>
-        <w:t>Optimization Fundamentals (10 minutes):</w:t>
-      </w:r>
-    </w:p>
-    <w:p>
-      <w:pPr>
-        <w:spacing w:line="240" w:lineRule="auto"/>
-        <w:rPr>
-          <w:lang w:eastAsia="en-GB"/>
-        </w:rPr>
-      </w:pPr>
-      <w:r>
-        <w:rPr>
-          <w:lang w:eastAsia="en-GB"/>
-        </w:rPr>
-        <w:t>Cover the basics of optimization theory with real-world examples (e.g., planning an efficient road trip).</w:t>
-      </w:r>
-    </w:p>
-    <w:p>
-      <w:pPr>
-        <w:spacing w:line="240" w:lineRule="auto"/>
-        <w:rPr>
-          <w:lang w:eastAsia="en-GB"/>
-        </w:rPr>
-      </w:pPr>
-      <w:r>
-        <w:rPr>
-          <w:lang w:eastAsia="en-GB"/>
-        </w:rPr>
-        <w:t>Relate these concepts to how energy models optimize grid performance.</w:t>
-      </w:r>
-    </w:p>
-    <w:p>
-      <w:pPr>
-        <w:spacing w:line="240" w:lineRule="auto"/>
-        <w:rPr>
-          <w:lang w:eastAsia="en-GB"/>
-        </w:rPr>
-      </w:pPr>
-      <w:r>
-        <w:rPr>
-          <w:lang w:eastAsia="en-GB"/>
-        </w:rPr>
-        <w:t>4. Introduction to PyPSA (20 minutes)</w:t>
-      </w:r>
-    </w:p>
-    <w:p>
-      <w:pPr>
-        <w:spacing w:line="240" w:lineRule="auto"/>
-        <w:rPr>
-          <w:lang w:eastAsia="en-GB"/>
-        </w:rPr>
-      </w:pPr>
-      <w:r>
-        <w:rPr>
-          <w:lang w:eastAsia="en-GB"/>
-        </w:rPr>
-        <w:t>Overview of PyPSA (5 minutes):</w:t>
-      </w:r>
-    </w:p>
-    <w:p>
-      <w:pPr>
-        <w:spacing w:line="240" w:lineRule="auto"/>
-        <w:rPr>
-          <w:lang w:eastAsia="en-GB"/>
-        </w:rPr>
-      </w:pPr>
-      <w:r>
-        <w:rPr>
-          <w:lang w:eastAsia="en-GB"/>
-        </w:rPr>
-        <w:t>Explain what PyPSA is and its role in energy system modelling.</w:t>
-      </w:r>
-    </w:p>
-    <w:p>
-      <w:pPr>
-        <w:spacing w:line="240" w:lineRule="auto"/>
-        <w:rPr>
-          <w:lang w:eastAsia="en-GB"/>
-        </w:rPr>
-      </w:pPr>
-      <w:r>
-        <w:rPr>
-          <w:lang w:eastAsia="en-GB"/>
-        </w:rPr>
-        <w:t>Deep Dive into Components (10 minutes):</w:t>
-      </w:r>
-    </w:p>
-    <w:p>
-      <w:pPr>
-        <w:spacing w:line="240" w:lineRule="auto"/>
-        <w:rPr>
-          <w:lang w:eastAsia="en-GB"/>
-        </w:rPr>
-      </w:pPr>
-      <w:r>
-        <w:rPr>
-          <w:lang w:eastAsia="en-GB"/>
-        </w:rPr>
-        <w:t xml:space="preserve">Break down </w:t>
-      </w:r>
-      <w:proofErr w:type="spellStart"/>
-      <w:r>
-        <w:rPr>
-          <w:lang w:eastAsia="en-GB"/>
-        </w:rPr>
-        <w:t>PyPSA’s</w:t>
-      </w:r>
-      <w:proofErr w:type="spellEnd"/>
-      <w:r>
-        <w:rPr>
-          <w:lang w:eastAsia="en-GB"/>
-        </w:rPr>
-        <w:t xml:space="preserve"> key components (e.g., network creation, simulation, and optimization modules).</w:t>
-      </w:r>
-    </w:p>
-    <w:p>
-      <w:pPr>
-        <w:spacing w:line="240" w:lineRule="auto"/>
-        <w:rPr>
-          <w:lang w:eastAsia="en-GB"/>
-        </w:rPr>
-      </w:pPr>
-      <w:r>
-        <w:rPr>
-          <w:lang w:eastAsia="en-GB"/>
-        </w:rPr>
-        <w:lastRenderedPageBreak/>
-        <w:t>Use visual aids to illustrate how these components work together.</w:t>
-      </w:r>
-    </w:p>
-    <w:p>
-      <w:pPr>
-        <w:spacing w:line="240" w:lineRule="auto"/>
-        <w:rPr>
-          <w:lang w:eastAsia="en-GB"/>
-        </w:rPr>
-      </w:pPr>
-      <w:r>
-        <w:rPr>
-          <w:lang w:eastAsia="en-GB"/>
-        </w:rPr>
-        <w:t>Contextualizing PyPSA in Real-World Problems (5 minutes):</w:t>
-      </w:r>
-    </w:p>
-    <w:p>
-      <w:pPr>
-        <w:spacing w:line="240" w:lineRule="auto"/>
-        <w:rPr>
-          <w:lang w:eastAsia="en-GB"/>
-        </w:rPr>
-      </w:pPr>
-      <w:r>
-        <w:rPr>
-          <w:lang w:eastAsia="en-GB"/>
-        </w:rPr>
-        <w:t>Link back to earlier sections by showing how PyPSA addresses challenges in renewable integration, grid stability, and demand-side management.</w:t>
-      </w:r>
-    </w:p>
-    <w:p>
-      <w:pPr>
-        <w:spacing w:line="240" w:lineRule="auto"/>
-        <w:rPr>
-          <w:lang w:eastAsia="en-GB"/>
-        </w:rPr>
-      </w:pPr>
-      <w:r>
-        <w:rPr>
-          <w:lang w:eastAsia="en-GB"/>
-        </w:rPr>
-        <w:t>5. Live Demonstration (30 minutes)</w:t>
-      </w:r>
-    </w:p>
-    <w:p>
-      <w:pPr>
-        <w:spacing w:line="240" w:lineRule="auto"/>
-        <w:rPr>
-          <w:lang w:eastAsia="en-GB"/>
-        </w:rPr>
-      </w:pPr>
-      <w:r>
-        <w:rPr>
-          <w:lang w:eastAsia="en-GB"/>
-        </w:rPr>
-        <w:t>Demo Setup Overview (5 minutes):</w:t>
-      </w:r>
-    </w:p>
-    <w:p>
-      <w:pPr>
-        <w:spacing w:line="240" w:lineRule="auto"/>
-        <w:rPr>
-          <w:lang w:eastAsia="en-GB"/>
-        </w:rPr>
-      </w:pPr>
-      <w:r>
-        <w:rPr>
-          <w:lang w:eastAsia="en-GB"/>
-        </w:rPr>
-        <w:t>Introduce the demo environment (</w:t>
-      </w:r>
-      <w:proofErr w:type="spellStart"/>
-      <w:r>
-        <w:rPr>
-          <w:lang w:eastAsia="en-GB"/>
-        </w:rPr>
-        <w:t>Jupyter</w:t>
-      </w:r>
-      <w:proofErr w:type="spellEnd"/>
-      <w:r>
-        <w:rPr>
-          <w:lang w:eastAsia="en-GB"/>
-        </w:rPr>
         <w:t xml:space="preserve"> Notebook, GitHub repo, etc.) and the goals of the demonstration.</w:t>
       </w:r>
     </w:p>
@@ -715,21 +733,7 @@
         <w:rPr>
           <w:lang w:eastAsia="en-GB"/>
         </w:rPr>
-        <w:t xml:space="preserve">Summarize the energy trilemma, the fundamentals of energy systems, modelling techniques, and </w:t>
-      </w:r>
-      <w:proofErr w:type="spellStart"/>
-      <w:r>
-        <w:rPr>
-          <w:lang w:eastAsia="en-GB"/>
-        </w:rPr>
-        <w:t>PyPSA’s</w:t>
-      </w:r>
-      <w:proofErr w:type="spellEnd"/>
-      <w:r>
-        <w:rPr>
-          <w:lang w:eastAsia="en-GB"/>
-        </w:rPr>
-        <w:t xml:space="preserve"> role.</w:t>
+        <w:t>Summarize the energy trilemma, the fundamentals of energy systems, modelling techniques, and PyPSA’s role.</w:t>
       </w:r>
     </w:p>
     <w:p>

</xml_diff>